<commit_message>
overlezen en verdere aanvullingen
benodigdheden 7 segment display toegevoegd
</commit_message>
<xml_diff>
--- a/documentatie/BOM.docx
+++ b/documentatie/BOM.docx
@@ -67,16 +67,8 @@
         <w:rPr>
           <w:u w:val="single"/>
         </w:rPr>
-        <w:t xml:space="preserve">reed </w:t>
-      </w:r>
-      <w:proofErr w:type="spellStart"/>
-      <w:r>
-        <w:rPr>
-          <w:u w:val="single"/>
-        </w:rPr>
-        <w:t>relay</w:t>
-      </w:r>
-      <w:proofErr w:type="spellEnd"/>
+        <w:t>reed relay</w:t>
+      </w:r>
       <w:r>
         <w:t xml:space="preserve"> die aangesloten is op een </w:t>
       </w:r>
@@ -103,28 +95,12 @@
         <w:t xml:space="preserve"> </w:t>
       </w:r>
       <w:r>
-        <w:t xml:space="preserve">Het paneel zal bestaan uit een lcd scherm om het snelheidsniveau aan te duiden, 2(?) 7-segment displays om de score weer te geven en 4 </w:t>
-      </w:r>
-      <w:proofErr w:type="spellStart"/>
-      <w:r>
-        <w:t>leds</w:t>
-      </w:r>
-      <w:proofErr w:type="spellEnd"/>
-      <w:r>
-        <w:t xml:space="preserve"> om af te tellen</w:t>
-      </w:r>
-    </w:p>
-    <w:p>
-      <w:r>
-        <w:t xml:space="preserve">De buffer zal bestaan uit gestapelde </w:t>
-      </w:r>
-      <w:proofErr w:type="spellStart"/>
-      <w:r>
-        <w:t>ledstrips</w:t>
-      </w:r>
-      <w:proofErr w:type="spellEnd"/>
-      <w:r>
-        <w:t xml:space="preserve"> die per horizontaal niveau kunnen aangestuurd worden (aan/uit + kleur</w:t>
+        <w:t>Het paneel zal bestaan uit een lcd scherm om het snelheidsniveau aan te duiden, 2(?) 7-segment displays om de score weer te geven en 4 leds om af te tellen</w:t>
+      </w:r>
+    </w:p>
+    <w:p>
+      <w:r>
+        <w:t>De buffer zal bestaan uit gestapelde ledstrips die per horizontaal niveau kunnen aangestuurd worden (aan/uit + kleur</w:t>
       </w:r>
       <w:r>
         <w:t>onderscheid rood, oranje en groen)</w:t>
@@ -133,154 +109,12 @@
         <w:t>.</w:t>
       </w:r>
     </w:p>
-    <w:p/>
-    <w:p/>
-    <w:p/>
-    <w:p>
-      <w:r>
-        <w:t>De randopdracht bestaat uit:</w:t>
-      </w:r>
-    </w:p>
-    <w:p>
-      <w:r>
-        <w:tab/>
-      </w:r>
-      <w:proofErr w:type="spellStart"/>
-      <w:r>
-        <w:t>UV-licht</w:t>
-      </w:r>
-      <w:proofErr w:type="spellEnd"/>
-    </w:p>
-    <w:p/>
-    <w:p/>
     <w:p>
       <w:pPr>
         <w:pStyle w:val="Kop1"/>
       </w:pPr>
       <w:r>
         <w:t>BOM</w:t>
-      </w:r>
-    </w:p>
-    <w:p>
-      <w:r>
-        <w:t xml:space="preserve">Reed </w:t>
-      </w:r>
-      <w:proofErr w:type="spellStart"/>
-      <w:r>
-        <w:t>relay</w:t>
-      </w:r>
-      <w:proofErr w:type="spellEnd"/>
-      <w:r>
-        <w:t xml:space="preserve"> ( eventueel meerdere om defecten voor te zijn)</w:t>
-      </w:r>
-    </w:p>
-    <w:p>
-      <w:r>
-        <w:t>1 esp32 voor centrale puzzel</w:t>
-      </w:r>
-    </w:p>
-    <w:p>
-      <w:r>
-        <w:t>4 (?) esp32’s voor cijfers weer te geven</w:t>
-      </w:r>
-    </w:p>
-    <w:p>
-      <w:r>
-        <w:t>4 7-segment displays (eventueel wat grotere</w:t>
-      </w:r>
-      <w:r>
-        <w:t xml:space="preserve"> dan de standaard</w:t>
-      </w:r>
-      <w:r>
-        <w:t>/zelf maken)</w:t>
-      </w:r>
-    </w:p>
-    <w:p>
-      <w:r>
-        <w:t xml:space="preserve">Lcd </w:t>
-      </w:r>
-      <w:proofErr w:type="spellStart"/>
-      <w:r>
-        <w:t>schem</w:t>
-      </w:r>
-      <w:proofErr w:type="spellEnd"/>
-    </w:p>
-    <w:p>
-      <w:r>
-        <w:t>2 7-segment displays (in het ideale geval</w:t>
-      </w:r>
-      <w:r>
-        <w:t xml:space="preserve"> een blokje met 2 displays daarop)</w:t>
-      </w:r>
-    </w:p>
-    <w:p>
-      <w:r>
-        <w:t xml:space="preserve">4 </w:t>
-      </w:r>
-      <w:proofErr w:type="spellStart"/>
-      <w:r>
-        <w:t>leds</w:t>
-      </w:r>
-      <w:proofErr w:type="spellEnd"/>
-      <w:r>
-        <w:t xml:space="preserve"> (3 </w:t>
-      </w:r>
-      <w:proofErr w:type="spellStart"/>
-      <w:r>
-        <w:t>leds</w:t>
-      </w:r>
-      <w:proofErr w:type="spellEnd"/>
-      <w:r>
-        <w:t xml:space="preserve"> in een kleur, 1 in een ander om de beslissende tel aan te duiden)</w:t>
-      </w:r>
-    </w:p>
-    <w:p>
-      <w:proofErr w:type="spellStart"/>
-      <w:r>
-        <w:t>Ledstrips</w:t>
-      </w:r>
-      <w:proofErr w:type="spellEnd"/>
-      <w:r>
-        <w:t xml:space="preserve"> voor elk niveau van de buffer ( eventueel door 1 lange </w:t>
-      </w:r>
-      <w:proofErr w:type="spellStart"/>
-      <w:r>
-        <w:t>ledstrip</w:t>
-      </w:r>
-      <w:proofErr w:type="spellEnd"/>
-      <w:r>
-        <w:t xml:space="preserve"> in stukken te knippen)</w:t>
-      </w:r>
-    </w:p>
-    <w:p>
-      <w:r>
-        <w:t>(</w:t>
-      </w:r>
-      <w:proofErr w:type="spellStart"/>
-      <w:r>
-        <w:t>diffusers</w:t>
-      </w:r>
-      <w:proofErr w:type="spellEnd"/>
-      <w:r>
-        <w:t xml:space="preserve"> voor </w:t>
-      </w:r>
-      <w:proofErr w:type="spellStart"/>
-      <w:r>
-        <w:t>ledstrip</w:t>
-      </w:r>
-      <w:proofErr w:type="spellEnd"/>
-      <w:r>
-        <w:t>)</w:t>
-      </w:r>
-    </w:p>
-    <w:p/>
-    <w:p>
-      <w:pPr>
-        <w:pStyle w:val="Kop1"/>
-      </w:pPr>
-      <w:r>
-        <w:lastRenderedPageBreak/>
-        <w:t>BOM (LYSSA + bedenkingen)</w:t>
       </w:r>
     </w:p>
     <w:p/>
@@ -293,15 +127,7 @@
         </w:numPr>
       </w:pPr>
       <w:r>
-        <w:t xml:space="preserve">Reed </w:t>
-      </w:r>
-      <w:proofErr w:type="spellStart"/>
-      <w:r>
-        <w:t>relay</w:t>
-      </w:r>
-      <w:proofErr w:type="spellEnd"/>
-      <w:r>
-        <w:t xml:space="preserve"> ( eventueel meerdere om defecten voor te zijn) + weerstand 1kOhm</w:t>
+        <w:t>Reed relay ( eventueel meerdere om defecten voor te zijn) + weerstand 1kOhm</w:t>
       </w:r>
     </w:p>
     <w:p>
@@ -319,15 +145,7 @@
         <w:sym w:font="Wingdings" w:char="F0E8"/>
       </w:r>
       <w:r>
-        <w:t xml:space="preserve"> </w:t>
-      </w:r>
-      <w:proofErr w:type="spellStart"/>
-      <w:r>
-        <w:t>oke</w:t>
-      </w:r>
-      <w:proofErr w:type="spellEnd"/>
-      <w:r>
-        <w:t>? Hebben we uit de les</w:t>
+        <w:t xml:space="preserve"> oke? Hebben we uit de les</w:t>
       </w:r>
     </w:p>
     <w:p>
@@ -357,23 +175,7 @@
         </w:numPr>
       </w:pPr>
       <w:r>
-        <w:t xml:space="preserve">4 </w:t>
-      </w:r>
-      <w:proofErr w:type="spellStart"/>
-      <w:r>
-        <w:t>leds</w:t>
-      </w:r>
-      <w:proofErr w:type="spellEnd"/>
-      <w:r>
-        <w:t xml:space="preserve"> (3 </w:t>
-      </w:r>
-      <w:proofErr w:type="spellStart"/>
-      <w:r>
-        <w:t>leds</w:t>
-      </w:r>
-      <w:proofErr w:type="spellEnd"/>
-      <w:r>
-        <w:t xml:space="preserve"> in een kleur bv WIT, 1 in een ander om de beslissende tel aan te duiden bv ROOD)</w:t>
+        <w:t>4 leds (3 leds in een kleur bv WIT, 1 in een ander om de beslissende tel aan te duiden bv ROOD)</w:t>
       </w:r>
     </w:p>
     <w:p>
@@ -402,6 +204,9 @@
         </w:numPr>
       </w:pPr>
       <w:r>
+        <w:rPr>
+          <w:noProof/>
+        </w:rPr>
         <w:drawing>
           <wp:anchor distT="0" distB="0" distL="114300" distR="114300" simplePos="0" relativeHeight="251659264" behindDoc="0" locked="0" layoutInCell="1" allowOverlap="1" wp14:anchorId="7A8E0CF6" wp14:editId="36942B09">
             <wp:simplePos x="0" y="0"/>
@@ -464,21 +269,8 @@
           <w:numId w:val="3"/>
         </w:numPr>
       </w:pPr>
-      <w:proofErr w:type="spellStart"/>
-      <w:r>
-        <w:t>Ledstrips</w:t>
-      </w:r>
-      <w:proofErr w:type="spellEnd"/>
-      <w:r>
-        <w:t xml:space="preserve"> voor elk niveau van de buffer ( eventueel door 1 lange </w:t>
-      </w:r>
-      <w:proofErr w:type="spellStart"/>
-      <w:r>
-        <w:t>ledstrip</w:t>
-      </w:r>
-      <w:proofErr w:type="spellEnd"/>
-      <w:r>
-        <w:t xml:space="preserve"> in stukken te knippen) </w:t>
+      <w:r>
+        <w:t xml:space="preserve">Ledstrips voor elk niveau van de buffer ( eventueel door 1 lange ledstrip in stukken te knippen) </w:t>
       </w:r>
       <w:hyperlink r:id="rId6" w:history="1">
         <w:r>
@@ -509,98 +301,66 @@
           <w:ilvl w:val="0"/>
           <w:numId w:val="5"/>
         </w:numPr>
-        <w:rPr>
-          <w:highlight w:val="green"/>
-        </w:rPr>
-      </w:pPr>
-      <w:r>
-        <w:rPr>
-          <w:highlight w:val="green"/>
-        </w:rPr>
-        <w:t xml:space="preserve">Aantal </w:t>
-      </w:r>
-      <w:proofErr w:type="spellStart"/>
-      <w:r>
-        <w:rPr>
-          <w:highlight w:val="green"/>
-        </w:rPr>
-        <w:t>ledstrips</w:t>
-      </w:r>
-      <w:proofErr w:type="spellEnd"/>
-      <w:r>
-        <w:rPr>
-          <w:highlight w:val="green"/>
-        </w:rPr>
-        <w:t xml:space="preserve"> naast elkaar</w:t>
+      </w:pPr>
+      <w:r>
+        <w:t>Aantal ledstrips naast elkaar</w:t>
+      </w:r>
+    </w:p>
+    <w:p>
+      <w:pPr>
+        <w:ind w:left="1776"/>
+      </w:pPr>
+      <w:r>
+        <w:t>Soorten ledstrips: WS2811 of WS2812B</w:t>
+      </w:r>
+      <w:r>
+        <w:br/>
+        <w:t>(4 dol</w:t>
+      </w:r>
+      <w:r>
+        <w:t>l</w:t>
+      </w:r>
+      <w:r>
+        <w:t>ar per meter)</w:t>
+      </w:r>
+      <w:r>
+        <w:br/>
+        <w:t>makkelijker te programmeren</w:t>
       </w:r>
     </w:p>
     <w:p>
       <w:pPr>
         <w:ind w:left="1776"/>
         <w:rPr>
-          <w:highlight w:val="green"/>
+          <w:lang w:val="nl-NL"/>
         </w:rPr>
       </w:pPr>
       <w:r>
         <w:rPr>
-          <w:highlight w:val="green"/>
+          <w:highlight w:val="red"/>
         </w:rPr>
-        <w:t xml:space="preserve">Soorten </w:t>
-      </w:r>
-      <w:proofErr w:type="spellStart"/>
+        <w:t xml:space="preserve">Indien deze individueel adresseerbare leds binnen ons budget passen, is dit principe goed voor </w:t>
+      </w:r>
       <w:r>
         <w:rPr>
-          <w:highlight w:val="green"/>
+          <w:highlight w:val="red"/>
+          <w:lang w:val="nl-NL"/>
         </w:rPr>
-        <w:t>ledstrips</w:t>
-      </w:r>
-      <w:proofErr w:type="spellEnd"/>
-      <w:r>
-        <w:rPr>
-          <w:highlight w:val="green"/>
-        </w:rPr>
-        <w:t>: WS2811 of WS2812B</w:t>
-      </w:r>
-      <w:r>
-        <w:rPr>
-          <w:highlight w:val="green"/>
-        </w:rPr>
-        <w:br/>
-        <w:t xml:space="preserve">(4 </w:t>
-      </w:r>
-      <w:proofErr w:type="spellStart"/>
-      <w:r>
-        <w:rPr>
-          <w:highlight w:val="green"/>
-        </w:rPr>
-        <w:t>dolar</w:t>
-      </w:r>
-      <w:proofErr w:type="spellEnd"/>
-      <w:r>
-        <w:rPr>
-          <w:highlight w:val="green"/>
-        </w:rPr>
-        <w:t xml:space="preserve"> per meter)</w:t>
-      </w:r>
-      <w:r>
-        <w:rPr>
-          <w:highlight w:val="green"/>
-        </w:rPr>
-        <w:br/>
-        <w:t>makkelijker te programmeren</w:t>
+        <w:t>mij!</w:t>
       </w:r>
     </w:p>
     <w:p>
       <w:pPr>
         <w:ind w:left="1776"/>
         <w:rPr>
-          <w:highlight w:val="green"/>
+          <w:lang w:val="en-GB"/>
         </w:rPr>
       </w:pPr>
       <w:r>
         <w:rPr>
-          <w:highlight w:val="green"/>
+          <w:noProof/>
         </w:rPr>
+        <w:lastRenderedPageBreak/>
         <w:drawing>
           <wp:anchor distT="0" distB="0" distL="114300" distR="114300" simplePos="0" relativeHeight="251660288" behindDoc="1" locked="0" layoutInCell="1" allowOverlap="1" wp14:anchorId="6D43C0DF" wp14:editId="5B4B2B96">
             <wp:simplePos x="0" y="0"/>
@@ -653,7 +413,7 @@
       </w:r>
       <w:r>
         <w:rPr>
-          <w:highlight w:val="green"/>
+          <w:lang w:val="en-GB"/>
         </w:rPr>
         <w:t xml:space="preserve">Bv: </w:t>
       </w:r>
@@ -661,16 +421,9 @@
         <w:r>
           <w:rPr>
             <w:rStyle w:val="Hyperlink"/>
-            <w:highlight w:val="green"/>
+            <w:lang w:val="en-GB"/>
           </w:rPr>
-          <w:t>https://diamantled.nl/digitale-led-strip-los-ws2811-60led-m-ip20.html?gclid=Cj0KCQiA3</w:t>
-        </w:r>
-        <w:r>
-          <w:rPr>
-            <w:rStyle w:val="Hyperlink"/>
-            <w:highlight w:val="green"/>
-          </w:rPr>
-          <w:t>-yQBhD3ARIsAHuHT67XASP3Im2nZFjWshy3b0ynBfN7GPV8UotsnlNs2gyws3sOdF9c14QaAiuWEALw_wcB</w:t>
+          <w:t>https://diamantled.nl/digitale-led-strip-los-ws2811-60led-m-ip20.html?gclid=Cj0KCQiA3-yQBhD3ARIsAHuHT67XASP3Im2nZFjWshy3b0ynBfN7GPV8UotsnlNs2gyws3sOdF9c14QaAiuWEALw_wcB</w:t>
         </w:r>
       </w:hyperlink>
     </w:p>
@@ -679,30 +432,10 @@
         <w:ind w:left="1776"/>
       </w:pPr>
       <w:r>
-        <w:rPr>
-          <w:highlight w:val="green"/>
-        </w:rPr>
         <w:sym w:font="Wingdings" w:char="F0E0"/>
       </w:r>
       <w:r>
-        <w:rPr>
-          <w:highlight w:val="green"/>
-        </w:rPr>
-        <w:t xml:space="preserve">kdenk da 5meter (en dan 10cm x 50cm breedte buffer) wel </w:t>
-      </w:r>
-      <w:proofErr w:type="spellStart"/>
-      <w:r>
-        <w:rPr>
-          <w:highlight w:val="green"/>
-        </w:rPr>
-        <w:t>oke</w:t>
-      </w:r>
-      <w:proofErr w:type="spellEnd"/>
-      <w:r>
-        <w:rPr>
-          <w:highlight w:val="green"/>
-        </w:rPr>
-        <w:t xml:space="preserve"> is</w:t>
+        <w:t>kdenk da 5meter (en dan 10cm x 50cm breedte buffer) wel oke is</w:t>
       </w:r>
     </w:p>
     <w:p>
@@ -738,15 +471,13 @@
         <w:ind w:left="1776"/>
       </w:pPr>
       <w:r>
-        <w:t xml:space="preserve">(1 </w:t>
-      </w:r>
-      <w:proofErr w:type="spellStart"/>
-      <w:r>
-        <w:t>dolar</w:t>
-      </w:r>
-      <w:proofErr w:type="spellEnd"/>
-      <w:r>
-        <w:t xml:space="preserve"> per meter)</w:t>
+        <w:t>(1 dol</w:t>
+      </w:r>
+      <w:r>
+        <w:t>l</w:t>
+      </w:r>
+      <w:r>
+        <w:t>ar per meter)</w:t>
       </w:r>
     </w:p>
     <w:p>
@@ -755,15 +486,19 @@
         <w:ind w:left="1776"/>
       </w:pPr>
       <w:r>
-        <w:t xml:space="preserve">Moeilijker te programmeren, meer werk.. </w:t>
-      </w:r>
-      <w:proofErr w:type="spellStart"/>
-      <w:r>
-        <w:t>ipv</w:t>
-      </w:r>
-      <w:proofErr w:type="spellEnd"/>
-      <w:r>
-        <w:t xml:space="preserve"> 10strips hier 50 strips!</w:t>
+        <w:t>Moeilijker te programmeren, meer werk.. ipv 10strips hier 50 strips!</w:t>
+      </w:r>
+    </w:p>
+    <w:p>
+      <w:pPr>
+        <w:pStyle w:val="Lijstalinea"/>
+        <w:ind w:left="1776"/>
+      </w:pPr>
+      <w:r>
+        <w:rPr>
+          <w:highlight w:val="red"/>
+        </w:rPr>
+        <w:t>Deze methode kunnen we doen indien ons budget het anders niet aankan.</w:t>
       </w:r>
     </w:p>
     <w:p>
@@ -783,23 +518,7 @@
         </w:numPr>
       </w:pPr>
       <w:r>
-        <w:t>(</w:t>
-      </w:r>
-      <w:proofErr w:type="spellStart"/>
-      <w:r>
-        <w:t>diffusers</w:t>
-      </w:r>
-      <w:proofErr w:type="spellEnd"/>
-      <w:r>
-        <w:t xml:space="preserve"> voor </w:t>
-      </w:r>
-      <w:proofErr w:type="spellStart"/>
-      <w:r>
-        <w:t>ledstrip</w:t>
-      </w:r>
-      <w:proofErr w:type="spellEnd"/>
-      <w:r>
-        <w:t>)</w:t>
+        <w:t>(diffusers voor ledstrip)</w:t>
       </w:r>
     </w:p>
     <w:p>
@@ -808,6 +527,32 @@
       </w:pPr>
       <w:r>
         <w:t>Bv:</w:t>
+      </w:r>
+    </w:p>
+    <w:p>
+      <w:pPr>
+        <w:pStyle w:val="Lijstalinea"/>
+        <w:numPr>
+          <w:ilvl w:val="0"/>
+          <w:numId w:val="6"/>
+        </w:numPr>
+      </w:pPr>
+      <w:hyperlink r:id="rId9" w:history="1">
+        <w:r>
+          <w:rPr>
+            <w:rStyle w:val="Hyperlink"/>
+          </w:rPr>
+          <w:t>https://www.edmundoptics.eu/p/100-x-100mm-Light-Diffusing-Film/45304?gclid=Cj0KCQiA3-yQBhD3ARIsAHuHT64it0Y0K8yd1lup7IG5T9LKsJ58K1mafY0xvlSkZTsj0vVDrHC_M2QaAkocEALw_wcB</w:t>
+        </w:r>
+      </w:hyperlink>
+    </w:p>
+    <w:p>
+      <w:pPr>
+        <w:pStyle w:val="Lijstalinea"/>
+        <w:ind w:left="1080"/>
+      </w:pPr>
+      <w:r>
+        <w:t>OF</w:t>
       </w:r>
     </w:p>
     <w:p>
@@ -818,40 +563,14 @@
           <w:numId w:val="6"/>
         </w:numPr>
         <w:rPr>
-          <w:highlight w:val="green"/>
+          <w:highlight w:val="red"/>
         </w:rPr>
-      </w:pPr>
-      <w:hyperlink r:id="rId9" w:history="1">
-        <w:r>
-          <w:rPr>
-            <w:rStyle w:val="Hyperlink"/>
-            <w:highlight w:val="green"/>
-          </w:rPr>
-          <w:t>https://www.edmundoptics.eu/p/100-x-100mm-Light-Diffusing-Film/45304?gclid=Cj0KCQiA3-yQBhD3ARIsAHuHT64it0Y0K8yd1lup7IG5T9LKsJ58K1mafY0xvlSkZTsj0vVDrHC_M2QaAkocEALw_wcB</w:t>
-        </w:r>
-      </w:hyperlink>
-    </w:p>
-    <w:p>
-      <w:pPr>
-        <w:pStyle w:val="Lijstalinea"/>
-        <w:ind w:left="1080"/>
-      </w:pPr>
-      <w:r>
-        <w:t>OF</w:t>
-      </w:r>
-    </w:p>
-    <w:p>
-      <w:pPr>
-        <w:pStyle w:val="Lijstalinea"/>
-        <w:numPr>
-          <w:ilvl w:val="0"/>
-          <w:numId w:val="6"/>
-        </w:numPr>
       </w:pPr>
       <w:hyperlink r:id="rId10" w:history="1">
         <w:r>
           <w:rPr>
             <w:rStyle w:val="Hyperlink"/>
+            <w:highlight w:val="red"/>
           </w:rPr>
           <w:t>https://www.lampdirect.be/nl/ledvance-led-strip-profile-cover-ls-ay-pc-r02-d-1-wit?channable=4048c6736b7500343035383037353330353739334d&amp;gclid=Cj0KCQiA3-yQBhD3ARIsAHuHT66TzqGOpiZXoz8eaHbLqKwqCB6xPfmPcw1HmpIXHMMWidTE_HYyWtsaAiXcEALw_wcB</w:t>
         </w:r>
@@ -862,6 +581,12 @@
         <w:pStyle w:val="Lijstalinea"/>
         <w:ind w:left="1080"/>
       </w:pPr>
+      <w:r>
+        <w:rPr>
+          <w:highlight w:val="red"/>
+        </w:rPr>
+        <w:t>Dit zal de goedkoopste optie zijn</w:t>
+      </w:r>
     </w:p>
     <w:p>
       <w:pPr>
@@ -896,37 +621,6 @@
       <w:r>
         <w:t>4 7-segment displays (eventueel wat grotere dan de standaard/zelf maken)</w:t>
       </w:r>
-      <w:r>
-        <w:br/>
-      </w:r>
-      <w:r>
-        <w:tab/>
-      </w:r>
-      <w:r>
-        <w:sym w:font="Wingdings" w:char="F0E8"/>
-      </w:r>
-      <w:r>
-        <w:t xml:space="preserve"> grotere 7 </w:t>
-      </w:r>
-      <w:proofErr w:type="spellStart"/>
-      <w:r>
-        <w:t>segement</w:t>
-      </w:r>
-      <w:proofErr w:type="spellEnd"/>
-      <w:r>
-        <w:t xml:space="preserve"> displays..  = HEEL DUUR</w:t>
-      </w:r>
-    </w:p>
-    <w:p>
-      <w:r>
-        <w:tab/>
-      </w:r>
-      <w:r>
-        <w:sym w:font="Wingdings" w:char="F0E8"/>
-      </w:r>
-      <w:r>
-        <w:t xml:space="preserve"> Zelf maken?  Zou ik doen precies</w:t>
-      </w:r>
     </w:p>
     <w:p>
       <w:pPr>
@@ -935,17 +629,25 @@
           <w:ilvl w:val="0"/>
           <w:numId w:val="2"/>
         </w:numPr>
-        <w:rPr>
-          <w:highlight w:val="green"/>
-        </w:rPr>
       </w:pPr>
       <w:hyperlink r:id="rId11" w:history="1">
         <w:r>
           <w:rPr>
             <w:rStyle w:val="Hyperlink"/>
-            <w:highlight w:val="green"/>
           </w:rPr>
-          <w:t>https://www.youtube.com/watch?v=MxvVChXsETc</w:t>
+          <w:t>https://ww</w:t>
+        </w:r>
+        <w:r>
+          <w:rPr>
+            <w:rStyle w:val="Hyperlink"/>
+          </w:rPr>
+          <w:t>w</w:t>
+        </w:r>
+        <w:r>
+          <w:rPr>
+            <w:rStyle w:val="Hyperlink"/>
+          </w:rPr>
+          <w:t>.youtube.com/watch?v=MxvVChXsETc</w:t>
         </w:r>
       </w:hyperlink>
     </w:p>
@@ -962,7 +664,19 @@
           <w:rPr>
             <w:rStyle w:val="Hyperlink"/>
           </w:rPr>
-          <w:t>https://www.youtube.com/watch?v=c-fH5WEvn8M</w:t>
+          <w:t>https://www.y</w:t>
+        </w:r>
+        <w:r>
+          <w:rPr>
+            <w:rStyle w:val="Hyperlink"/>
+          </w:rPr>
+          <w:t>o</w:t>
+        </w:r>
+        <w:r>
+          <w:rPr>
+            <w:rStyle w:val="Hyperlink"/>
+          </w:rPr>
+          <w:t>utube.com/watch?v=c-fH5WEvn8M</w:t>
         </w:r>
       </w:hyperlink>
     </w:p>
@@ -980,6 +694,78 @@
         <w:pStyle w:val="Lijstalinea"/>
         <w:ind w:left="1776"/>
       </w:pPr>
+      <w:r>
+        <w:rPr>
+          <w:highlight w:val="red"/>
+        </w:rPr>
+        <w:t>Denk dat eerste link inderdaad het mooiste resultaat gaat geven en ook wat minder prutswerk inhoudt</w:t>
+      </w:r>
+    </w:p>
+    <w:p>
+      <w:pPr>
+        <w:pStyle w:val="Lijstalinea"/>
+        <w:ind w:left="1776"/>
+      </w:pPr>
+    </w:p>
+    <w:p>
+      <w:pPr>
+        <w:pStyle w:val="Lijstalinea"/>
+        <w:ind w:left="1776"/>
+      </w:pPr>
+      <w:r>
+        <w:t>Benodigdheden (per 7-segment display):</w:t>
+      </w:r>
+    </w:p>
+    <w:p>
+      <w:pPr>
+        <w:pStyle w:val="Lijstalinea"/>
+        <w:numPr>
+          <w:ilvl w:val="0"/>
+          <w:numId w:val="7"/>
+        </w:numPr>
+      </w:pPr>
+      <w:r>
+        <w:t>Dik Isomo (1  à 2 cm doorsn</w:t>
+      </w:r>
+      <w:r>
+        <w:t>ede)</w:t>
+      </w:r>
+    </w:p>
+    <w:p>
+      <w:pPr>
+        <w:pStyle w:val="Lijstalinea"/>
+        <w:numPr>
+          <w:ilvl w:val="0"/>
+          <w:numId w:val="7"/>
+        </w:numPr>
+      </w:pPr>
+      <w:r>
+        <w:t>Dun isomo (zo dun mogelijk, werkt als diffuser voor leds)</w:t>
+      </w:r>
+    </w:p>
+    <w:p>
+      <w:pPr>
+        <w:pStyle w:val="Lijstalinea"/>
+        <w:numPr>
+          <w:ilvl w:val="0"/>
+          <w:numId w:val="7"/>
+        </w:numPr>
+      </w:pPr>
+      <w:r>
+        <w:t>7 leds (zelfde kleur)</w:t>
+      </w:r>
+    </w:p>
+    <w:p>
+      <w:pPr>
+        <w:pStyle w:val="Lijstalinea"/>
+        <w:numPr>
+          <w:ilvl w:val="0"/>
+          <w:numId w:val="7"/>
+        </w:numPr>
+      </w:pPr>
+      <w:r>
+        <w:t>7 koolweerstanden van 220 ohm</w:t>
+      </w:r>
     </w:p>
     <w:p>
       <w:pPr>
@@ -1010,6 +796,7 @@
     <w:p/>
     <w:p>
       <w:r>
+        <w:lastRenderedPageBreak/>
         <w:t>VRAGEN BERT:</w:t>
       </w:r>
     </w:p>
@@ -1032,6 +819,9 @@
         <w:ind w:left="284"/>
       </w:pPr>
       <w:r>
+        <w:rPr>
+          <w:noProof/>
+        </w:rPr>
         <w:drawing>
           <wp:inline distT="0" distB="0" distL="0" distR="0" wp14:anchorId="6DD40E01" wp14:editId="7B2A2782">
             <wp:extent cx="2896004" cy="3143689"/>
@@ -1103,9 +893,62 @@
         </w:numPr>
       </w:pPr>
       <w:r>
-        <w:t>Grotere generator: maar dit kost veel.. hebben ze dit op de campus?</w:t>
-      </w:r>
-    </w:p>
+        <w:t>Grotere generator: maar dit kost veel.. hebben ze dit op de campus</w:t>
+      </w:r>
+      <w:r>
+        <w:t>?</w:t>
+      </w:r>
+    </w:p>
+    <w:p>
+      <w:pPr>
+        <w:pStyle w:val="Lijstalinea"/>
+        <w:numPr>
+          <w:ilvl w:val="0"/>
+          <w:numId w:val="4"/>
+        </w:numPr>
+        <w:rPr>
+          <w:highlight w:val="red"/>
+        </w:rPr>
+      </w:pPr>
+      <w:r>
+        <w:rPr>
+          <w:highlight w:val="red"/>
+        </w:rPr>
+        <w:t>Eventueel gewone alternator (in alle vormen en maten verkrijgbaar)</w:t>
+      </w:r>
+    </w:p>
+    <w:p>
+      <w:pPr>
+        <w:pStyle w:val="Lijstalinea"/>
+        <w:numPr>
+          <w:ilvl w:val="0"/>
+          <w:numId w:val="4"/>
+        </w:numPr>
+        <w:rPr>
+          <w:highlight w:val="red"/>
+        </w:rPr>
+      </w:pPr>
+      <w:r>
+        <w:rPr>
+          <w:highlight w:val="red"/>
+        </w:rPr>
+        <w:t>Desnoods dc-motor aansluiten op wiel zodat die als alternator fungeert</w:t>
+      </w:r>
+    </w:p>
+    <w:p>
+      <w:pPr>
+        <w:rPr>
+          <w:highlight w:val="red"/>
+        </w:rPr>
+      </w:pPr>
+      <w:r>
+        <w:rPr>
+          <w:highlight w:val="red"/>
+        </w:rPr>
+        <w:t>Hoe zorgen we hier voor een constante stroom zodat de lamp weldegelijk kan aangedreven worden?</w:t>
+      </w:r>
+    </w:p>
+    <w:p/>
     <w:p>
       <w:pPr>
         <w:ind w:left="284"/>
@@ -1239,6 +1082,92 @@
     </w:lvl>
   </w:abstractNum>
   <w:abstractNum w:abstractNumId="1" w15:restartNumberingAfterBreak="0">
+    <w:nsid w:val="2C126A17"/>
+    <w:multiLevelType w:val="hybridMultilevel"/>
+    <w:tmpl w:val="87008CE6"/>
+    <w:lvl w:ilvl="0" w:tplc="0813000F">
+      <w:start w:val="1"/>
+      <w:numFmt w:val="decimal"/>
+      <w:lvlText w:val="%1."/>
+      <w:lvlJc w:val="left"/>
+      <w:pPr>
+        <w:ind w:left="2496" w:hanging="360"/>
+      </w:pPr>
+    </w:lvl>
+    <w:lvl w:ilvl="1" w:tplc="08130019" w:tentative="1">
+      <w:start w:val="1"/>
+      <w:numFmt w:val="lowerLetter"/>
+      <w:lvlText w:val="%2."/>
+      <w:lvlJc w:val="left"/>
+      <w:pPr>
+        <w:ind w:left="3216" w:hanging="360"/>
+      </w:pPr>
+    </w:lvl>
+    <w:lvl w:ilvl="2" w:tplc="0813001B" w:tentative="1">
+      <w:start w:val="1"/>
+      <w:numFmt w:val="lowerRoman"/>
+      <w:lvlText w:val="%3."/>
+      <w:lvlJc w:val="right"/>
+      <w:pPr>
+        <w:ind w:left="3936" w:hanging="180"/>
+      </w:pPr>
+    </w:lvl>
+    <w:lvl w:ilvl="3" w:tplc="0813000F" w:tentative="1">
+      <w:start w:val="1"/>
+      <w:numFmt w:val="decimal"/>
+      <w:lvlText w:val="%4."/>
+      <w:lvlJc w:val="left"/>
+      <w:pPr>
+        <w:ind w:left="4656" w:hanging="360"/>
+      </w:pPr>
+    </w:lvl>
+    <w:lvl w:ilvl="4" w:tplc="08130019" w:tentative="1">
+      <w:start w:val="1"/>
+      <w:numFmt w:val="lowerLetter"/>
+      <w:lvlText w:val="%5."/>
+      <w:lvlJc w:val="left"/>
+      <w:pPr>
+        <w:ind w:left="5376" w:hanging="360"/>
+      </w:pPr>
+    </w:lvl>
+    <w:lvl w:ilvl="5" w:tplc="0813001B" w:tentative="1">
+      <w:start w:val="1"/>
+      <w:numFmt w:val="lowerRoman"/>
+      <w:lvlText w:val="%6."/>
+      <w:lvlJc w:val="right"/>
+      <w:pPr>
+        <w:ind w:left="6096" w:hanging="180"/>
+      </w:pPr>
+    </w:lvl>
+    <w:lvl w:ilvl="6" w:tplc="0813000F" w:tentative="1">
+      <w:start w:val="1"/>
+      <w:numFmt w:val="decimal"/>
+      <w:lvlText w:val="%7."/>
+      <w:lvlJc w:val="left"/>
+      <w:pPr>
+        <w:ind w:left="6816" w:hanging="360"/>
+      </w:pPr>
+    </w:lvl>
+    <w:lvl w:ilvl="7" w:tplc="08130019" w:tentative="1">
+      <w:start w:val="1"/>
+      <w:numFmt w:val="lowerLetter"/>
+      <w:lvlText w:val="%8."/>
+      <w:lvlJc w:val="left"/>
+      <w:pPr>
+        <w:ind w:left="7536" w:hanging="360"/>
+      </w:pPr>
+    </w:lvl>
+    <w:lvl w:ilvl="8" w:tplc="0813001B" w:tentative="1">
+      <w:start w:val="1"/>
+      <w:numFmt w:val="lowerRoman"/>
+      <w:lvlText w:val="%9."/>
+      <w:lvlJc w:val="right"/>
+      <w:pPr>
+        <w:ind w:left="8256" w:hanging="180"/>
+      </w:pPr>
+    </w:lvl>
+  </w:abstractNum>
+  <w:abstractNum w:abstractNumId="2" w15:restartNumberingAfterBreak="0">
     <w:nsid w:val="2E483795"/>
     <w:multiLevelType w:val="hybridMultilevel"/>
     <w:tmpl w:val="5D3E91D4"/>
@@ -1351,7 +1280,7 @@
       </w:rPr>
     </w:lvl>
   </w:abstractNum>
-  <w:abstractNum w:abstractNumId="2" w15:restartNumberingAfterBreak="0">
+  <w:abstractNum w:abstractNumId="3" w15:restartNumberingAfterBreak="0">
     <w:nsid w:val="56955D71"/>
     <w:multiLevelType w:val="hybridMultilevel"/>
     <w:tmpl w:val="69960612"/>
@@ -1464,7 +1393,7 @@
       </w:rPr>
     </w:lvl>
   </w:abstractNum>
-  <w:abstractNum w:abstractNumId="3" w15:restartNumberingAfterBreak="0">
+  <w:abstractNum w:abstractNumId="4" w15:restartNumberingAfterBreak="0">
     <w:nsid w:val="5C5F6ED5"/>
     <w:multiLevelType w:val="hybridMultilevel"/>
     <w:tmpl w:val="8FDC4DC6"/>
@@ -1553,7 +1482,7 @@
       </w:pPr>
     </w:lvl>
   </w:abstractNum>
-  <w:abstractNum w:abstractNumId="4" w15:restartNumberingAfterBreak="0">
+  <w:abstractNum w:abstractNumId="5" w15:restartNumberingAfterBreak="0">
     <w:nsid w:val="755F1139"/>
     <w:multiLevelType w:val="hybridMultilevel"/>
     <w:tmpl w:val="2E909BE8"/>
@@ -1666,7 +1595,7 @@
       </w:rPr>
     </w:lvl>
   </w:abstractNum>
-  <w:abstractNum w:abstractNumId="5" w15:restartNumberingAfterBreak="0">
+  <w:abstractNum w:abstractNumId="6" w15:restartNumberingAfterBreak="0">
     <w:nsid w:val="78A076D4"/>
     <w:multiLevelType w:val="hybridMultilevel"/>
     <w:tmpl w:val="DA92A754"/>
@@ -1756,21 +1685,24 @@
     </w:lvl>
   </w:abstractNum>
   <w:num w:numId="1">
-    <w:abstractNumId w:val="2"/>
+    <w:abstractNumId w:val="3"/>
   </w:num>
   <w:num w:numId="2">
-    <w:abstractNumId w:val="4"/>
+    <w:abstractNumId w:val="5"/>
   </w:num>
   <w:num w:numId="3">
     <w:abstractNumId w:val="0"/>
   </w:num>
   <w:num w:numId="4">
-    <w:abstractNumId w:val="5"/>
+    <w:abstractNumId w:val="6"/>
   </w:num>
   <w:num w:numId="5">
-    <w:abstractNumId w:val="3"/>
+    <w:abstractNumId w:val="4"/>
   </w:num>
   <w:num w:numId="6">
+    <w:abstractNumId w:val="2"/>
+  </w:num>
+  <w:num w:numId="7">
     <w:abstractNumId w:val="1"/>
   </w:num>
 </w:numbering>
@@ -2258,6 +2190,18 @@
       <w:u w:val="single"/>
     </w:rPr>
   </w:style>
+  <w:style w:type="character" w:styleId="GevolgdeHyperlink">
+    <w:name w:val="FollowedHyperlink"/>
+    <w:basedOn w:val="Standaardalinea-lettertype"/>
+    <w:uiPriority w:val="99"/>
+    <w:semiHidden/>
+    <w:unhideWhenUsed/>
+    <w:rsid w:val="00687167"/>
+    <w:rPr>
+      <w:color w:val="954F72" w:themeColor="followedHyperlink"/>
+      <w:u w:val="single"/>
+    </w:rPr>
+  </w:style>
 </w:styles>
 </file>
 

</xml_diff>

<commit_message>
communicatie tussen 2 esp's proberen verwezenlijken
nog niet geslaagd
</commit_message>
<xml_diff>
--- a/documentatie/BOM.docx
+++ b/documentatie/BOM.docx
@@ -67,8 +67,16 @@
         <w:rPr>
           <w:u w:val="single"/>
         </w:rPr>
-        <w:t>reed relay</w:t>
-      </w:r>
+        <w:t xml:space="preserve">reed </w:t>
+      </w:r>
+      <w:proofErr w:type="spellStart"/>
+      <w:r>
+        <w:rPr>
+          <w:u w:val="single"/>
+        </w:rPr>
+        <w:t>relay</w:t>
+      </w:r>
+      <w:proofErr w:type="spellEnd"/>
       <w:r>
         <w:t xml:space="preserve"> die aangesloten is op een </w:t>
       </w:r>
@@ -95,12 +103,28 @@
         <w:t xml:space="preserve"> </w:t>
       </w:r>
       <w:r>
-        <w:t>Het paneel zal bestaan uit een lcd scherm om het snelheidsniveau aan te duiden, 2(?) 7-segment displays om de score weer te geven en 4 leds om af te tellen</w:t>
-      </w:r>
-    </w:p>
-    <w:p>
-      <w:r>
-        <w:t>De buffer zal bestaan uit gestapelde ledstrips die per horizontaal niveau kunnen aangestuurd worden (aan/uit + kleur</w:t>
+        <w:t xml:space="preserve">Het paneel zal bestaan uit een lcd scherm om het snelheidsniveau aan te duiden, 2(?) 7-segment displays om de score weer te geven en 4 </w:t>
+      </w:r>
+      <w:proofErr w:type="spellStart"/>
+      <w:r>
+        <w:t>leds</w:t>
+      </w:r>
+      <w:proofErr w:type="spellEnd"/>
+      <w:r>
+        <w:t xml:space="preserve"> om af te tellen</w:t>
+      </w:r>
+    </w:p>
+    <w:p>
+      <w:r>
+        <w:t xml:space="preserve">De buffer zal bestaan uit gestapelde </w:t>
+      </w:r>
+      <w:proofErr w:type="spellStart"/>
+      <w:r>
+        <w:t>ledstrips</w:t>
+      </w:r>
+      <w:proofErr w:type="spellEnd"/>
+      <w:r>
+        <w:t xml:space="preserve"> die per horizontaal niveau kunnen aangestuurd worden (aan/uit + kleur</w:t>
       </w:r>
       <w:r>
         <w:t>onderscheid rood, oranje en groen)</w:t>
@@ -127,7 +151,15 @@
         </w:numPr>
       </w:pPr>
       <w:r>
-        <w:t>Reed relay ( eventueel meerdere om defecten voor te zijn) + weerstand 1kOhm</w:t>
+        <w:t xml:space="preserve">Reed </w:t>
+      </w:r>
+      <w:proofErr w:type="spellStart"/>
+      <w:r>
+        <w:t>relay</w:t>
+      </w:r>
+      <w:proofErr w:type="spellEnd"/>
+      <w:r>
+        <w:t xml:space="preserve"> ( eventueel meerdere om defecten voor te zijn) + weerstand 1kOhm</w:t>
       </w:r>
     </w:p>
     <w:p>
@@ -145,7 +177,15 @@
         <w:sym w:font="Wingdings" w:char="F0E8"/>
       </w:r>
       <w:r>
-        <w:t xml:space="preserve"> oke? Hebben we uit de les</w:t>
+        <w:t xml:space="preserve"> </w:t>
+      </w:r>
+      <w:proofErr w:type="spellStart"/>
+      <w:r>
+        <w:t>oke</w:t>
+      </w:r>
+      <w:proofErr w:type="spellEnd"/>
+      <w:r>
+        <w:t>? Hebben we uit de les</w:t>
       </w:r>
     </w:p>
     <w:p>
@@ -175,7 +215,23 @@
         </w:numPr>
       </w:pPr>
       <w:r>
-        <w:t>4 leds (3 leds in een kleur bv WIT, 1 in een ander om de beslissende tel aan te duiden bv ROOD)</w:t>
+        <w:t xml:space="preserve">4 </w:t>
+      </w:r>
+      <w:proofErr w:type="spellStart"/>
+      <w:r>
+        <w:t>leds</w:t>
+      </w:r>
+      <w:proofErr w:type="spellEnd"/>
+      <w:r>
+        <w:t xml:space="preserve"> (3 </w:t>
+      </w:r>
+      <w:proofErr w:type="spellStart"/>
+      <w:r>
+        <w:t>leds</w:t>
+      </w:r>
+      <w:proofErr w:type="spellEnd"/>
+      <w:r>
+        <w:t xml:space="preserve"> in een kleur bv WIT, 1 in een ander om de beslissende tel aan te duiden bv ROOD)</w:t>
       </w:r>
     </w:p>
     <w:p>
@@ -269,8 +325,21 @@
           <w:numId w:val="3"/>
         </w:numPr>
       </w:pPr>
-      <w:r>
-        <w:t xml:space="preserve">Ledstrips voor elk niveau van de buffer ( eventueel door 1 lange ledstrip in stukken te knippen) </w:t>
+      <w:proofErr w:type="spellStart"/>
+      <w:r>
+        <w:t>Ledstrips</w:t>
+      </w:r>
+      <w:proofErr w:type="spellEnd"/>
+      <w:r>
+        <w:t xml:space="preserve"> voor elk niveau van de buffer ( eventueel door 1 lange </w:t>
+      </w:r>
+      <w:proofErr w:type="spellStart"/>
+      <w:r>
+        <w:t>ledstrip</w:t>
+      </w:r>
+      <w:proofErr w:type="spellEnd"/>
+      <w:r>
+        <w:t xml:space="preserve"> in stukken te knippen) </w:t>
       </w:r>
       <w:hyperlink r:id="rId6" w:history="1">
         <w:r>
@@ -303,7 +372,15 @@
         </w:numPr>
       </w:pPr>
       <w:r>
-        <w:t>Aantal ledstrips naast elkaar</w:t>
+        <w:t xml:space="preserve">Aantal </w:t>
+      </w:r>
+      <w:proofErr w:type="spellStart"/>
+      <w:r>
+        <w:t>ledstrips</w:t>
+      </w:r>
+      <w:proofErr w:type="spellEnd"/>
+      <w:r>
+        <w:t xml:space="preserve"> naast elkaar</w:t>
       </w:r>
     </w:p>
     <w:p>
@@ -311,7 +388,15 @@
         <w:ind w:left="1776"/>
       </w:pPr>
       <w:r>
-        <w:t>Soorten ledstrips: WS2811 of WS2812B</w:t>
+        <w:t xml:space="preserve">Soorten </w:t>
+      </w:r>
+      <w:proofErr w:type="spellStart"/>
+      <w:r>
+        <w:t>ledstrips</w:t>
+      </w:r>
+      <w:proofErr w:type="spellEnd"/>
+      <w:r>
+        <w:t>: WS2811 of WS2812B</w:t>
       </w:r>
       <w:r>
         <w:br/>
@@ -339,7 +424,21 @@
         <w:rPr>
           <w:highlight w:val="red"/>
         </w:rPr>
-        <w:t xml:space="preserve">Indien deze individueel adresseerbare leds binnen ons budget passen, is dit principe goed voor </w:t>
+        <w:t xml:space="preserve">Indien deze individueel adresseerbare </w:t>
+      </w:r>
+      <w:proofErr w:type="spellStart"/>
+      <w:r>
+        <w:rPr>
+          <w:highlight w:val="red"/>
+        </w:rPr>
+        <w:t>leds</w:t>
+      </w:r>
+      <w:proofErr w:type="spellEnd"/>
+      <w:r>
+        <w:rPr>
+          <w:highlight w:val="red"/>
+        </w:rPr>
+        <w:t xml:space="preserve"> binnen ons budget passen, is dit principe goed voor </w:t>
       </w:r>
       <w:r>
         <w:rPr>
@@ -411,11 +510,19 @@
           </wp:anchor>
         </w:drawing>
       </w:r>
+      <w:proofErr w:type="spellStart"/>
       <w:r>
         <w:rPr>
           <w:lang w:val="en-GB"/>
         </w:rPr>
-        <w:t xml:space="preserve">Bv: </w:t>
+        <w:t>Bv</w:t>
+      </w:r>
+      <w:proofErr w:type="spellEnd"/>
+      <w:r>
+        <w:rPr>
+          <w:lang w:val="en-GB"/>
+        </w:rPr>
+        <w:t xml:space="preserve">: </w:t>
       </w:r>
       <w:hyperlink r:id="rId8" w:history="1">
         <w:r>
@@ -434,8 +541,21 @@
       <w:r>
         <w:sym w:font="Wingdings" w:char="F0E0"/>
       </w:r>
-      <w:r>
-        <w:t>kdenk da 5meter (en dan 10cm x 50cm breedte buffer) wel oke is</w:t>
+      <w:proofErr w:type="spellStart"/>
+      <w:r>
+        <w:t>kdenk</w:t>
+      </w:r>
+      <w:proofErr w:type="spellEnd"/>
+      <w:r>
+        <w:t xml:space="preserve"> da 5meter (en dan 10cm x 50cm breedte buffer) wel </w:t>
+      </w:r>
+      <w:proofErr w:type="spellStart"/>
+      <w:r>
+        <w:t>oke</w:t>
+      </w:r>
+      <w:proofErr w:type="spellEnd"/>
+      <w:r>
+        <w:t xml:space="preserve"> is</w:t>
       </w:r>
     </w:p>
     <w:p>
@@ -486,7 +606,15 @@
         <w:ind w:left="1776"/>
       </w:pPr>
       <w:r>
-        <w:t>Moeilijker te programmeren, meer werk.. ipv 10strips hier 50 strips!</w:t>
+        <w:t xml:space="preserve">Moeilijker te programmeren, meer werk.. </w:t>
+      </w:r>
+      <w:proofErr w:type="spellStart"/>
+      <w:r>
+        <w:t>ipv</w:t>
+      </w:r>
+      <w:proofErr w:type="spellEnd"/>
+      <w:r>
+        <w:t xml:space="preserve"> 10strips hier 50 strips!</w:t>
       </w:r>
     </w:p>
     <w:p>
@@ -518,7 +646,23 @@
         </w:numPr>
       </w:pPr>
       <w:r>
-        <w:t>(diffusers voor ledstrip)</w:t>
+        <w:t>(</w:t>
+      </w:r>
+      <w:proofErr w:type="spellStart"/>
+      <w:r>
+        <w:t>diffusers</w:t>
+      </w:r>
+      <w:proofErr w:type="spellEnd"/>
+      <w:r>
+        <w:t xml:space="preserve"> voor </w:t>
+      </w:r>
+      <w:proofErr w:type="spellStart"/>
+      <w:r>
+        <w:t>ledstrip</w:t>
+      </w:r>
+      <w:proofErr w:type="spellEnd"/>
+      <w:r>
+        <w:t>)</w:t>
       </w:r>
     </w:p>
     <w:p>
@@ -635,19 +779,19 @@
           <w:rPr>
             <w:rStyle w:val="Hyperlink"/>
           </w:rPr>
-          <w:t>https://ww</w:t>
+          <w:t>https://www</w:t>
         </w:r>
         <w:r>
           <w:rPr>
             <w:rStyle w:val="Hyperlink"/>
           </w:rPr>
-          <w:t>w</w:t>
+          <w:t>.</w:t>
         </w:r>
         <w:r>
           <w:rPr>
             <w:rStyle w:val="Hyperlink"/>
           </w:rPr>
-          <w:t>.youtube.com/watch?v=MxvVChXsETc</w:t>
+          <w:t>youtube.com/watch?v=MxvVChXsETc</w:t>
         </w:r>
       </w:hyperlink>
     </w:p>
@@ -664,19 +808,7 @@
           <w:rPr>
             <w:rStyle w:val="Hyperlink"/>
           </w:rPr>
-          <w:t>https://www.y</w:t>
-        </w:r>
-        <w:r>
-          <w:rPr>
-            <w:rStyle w:val="Hyperlink"/>
-          </w:rPr>
-          <w:t>o</w:t>
-        </w:r>
-        <w:r>
-          <w:rPr>
-            <w:rStyle w:val="Hyperlink"/>
-          </w:rPr>
-          <w:t>utube.com/watch?v=c-fH5WEvn8M</w:t>
+          <w:t>https://www.youtube.com/watch?v=c-fH5WEvn8M</w:t>
         </w:r>
       </w:hyperlink>
     </w:p>
@@ -725,7 +857,15 @@
         </w:numPr>
       </w:pPr>
       <w:r>
-        <w:t>Dik Isomo (1  à 2 cm doorsn</w:t>
+        <w:t xml:space="preserve">Dik </w:t>
+      </w:r>
+      <w:proofErr w:type="spellStart"/>
+      <w:r>
+        <w:t>Isomo</w:t>
+      </w:r>
+      <w:proofErr w:type="spellEnd"/>
+      <w:r>
+        <w:t xml:space="preserve"> (1  à 2 cm doorsn</w:t>
       </w:r>
       <w:r>
         <w:t>ede)</w:t>
@@ -740,7 +880,23 @@
         </w:numPr>
       </w:pPr>
       <w:r>
-        <w:t>Dun isomo (zo dun mogelijk, werkt als diffuser voor leds)</w:t>
+        <w:t xml:space="preserve">Dun </w:t>
+      </w:r>
+      <w:proofErr w:type="spellStart"/>
+      <w:r>
+        <w:t>isomo</w:t>
+      </w:r>
+      <w:proofErr w:type="spellEnd"/>
+      <w:r>
+        <w:t xml:space="preserve"> (zo dun mogelijk, werkt als diffuser voor </w:t>
+      </w:r>
+      <w:proofErr w:type="spellStart"/>
+      <w:r>
+        <w:t>leds</w:t>
+      </w:r>
+      <w:proofErr w:type="spellEnd"/>
+      <w:r>
+        <w:t>)</w:t>
       </w:r>
     </w:p>
     <w:p>
@@ -752,7 +908,15 @@
         </w:numPr>
       </w:pPr>
       <w:r>
-        <w:t>7 leds (zelfde kleur)</w:t>
+        <w:t xml:space="preserve">7 </w:t>
+      </w:r>
+      <w:proofErr w:type="spellStart"/>
+      <w:r>
+        <w:t>leds</w:t>
+      </w:r>
+      <w:proofErr w:type="spellEnd"/>
+      <w:r>
+        <w:t xml:space="preserve"> (zelfde kleur)</w:t>
       </w:r>
     </w:p>
     <w:p>
@@ -914,7 +1078,21 @@
         <w:rPr>
           <w:highlight w:val="red"/>
         </w:rPr>
-        <w:t>Eventueel gewone alternator (in alle vormen en maten verkrijgbaar)</w:t>
+        <w:t xml:space="preserve">Eventueel gewone </w:t>
+      </w:r>
+      <w:proofErr w:type="spellStart"/>
+      <w:r>
+        <w:rPr>
+          <w:highlight w:val="red"/>
+        </w:rPr>
+        <w:t>alternator</w:t>
+      </w:r>
+      <w:proofErr w:type="spellEnd"/>
+      <w:r>
+        <w:rPr>
+          <w:highlight w:val="red"/>
+        </w:rPr>
+        <w:t xml:space="preserve"> (in alle vormen en maten verkrijgbaar)</w:t>
       </w:r>
     </w:p>
     <w:p>
@@ -932,7 +1110,21 @@
         <w:rPr>
           <w:highlight w:val="red"/>
         </w:rPr>
-        <w:t>Desnoods dc-motor aansluiten op wiel zodat die als alternator fungeert</w:t>
+        <w:t xml:space="preserve">Desnoods dc-motor aansluiten op wiel zodat die als </w:t>
+      </w:r>
+      <w:proofErr w:type="spellStart"/>
+      <w:r>
+        <w:rPr>
+          <w:highlight w:val="red"/>
+        </w:rPr>
+        <w:t>alternator</w:t>
+      </w:r>
+      <w:proofErr w:type="spellEnd"/>
+      <w:r>
+        <w:rPr>
+          <w:highlight w:val="red"/>
+        </w:rPr>
+        <w:t xml:space="preserve"> fungeert</w:t>
       </w:r>
     </w:p>
     <w:p>

</xml_diff>